<commit_message>
New translations child safety interview guide_v1.docx (Afrikaans)
</commit_message>
<xml_diff>
--- a/translations/parenttext_5day_south_africa/af/af_Child Safety interview guide_V1.docx
+++ b/translations/parenttext_5day_south_africa/af/af_Child Safety interview guide_V1.docx
@@ -483,7 +483,7 @@
         <w:pStyle w:val="P68B1DB1-Normal2"/>
       </w:pPr>
       <w:r>
-        <w:t>Briefing:</w:t>
+        <w:t>Inligtingsessie:</w:t>
       </w:r>
     </w:p>
     <w:p>
@@ -507,7 +507,7 @@
         <w:pStyle w:val="P68B1DB1-Normal3"/>
       </w:pPr>
       <w:r>
-        <w:t xml:space="preserve">Hi there. Thank you for making the time for this phone call; it won’t take longer than 45 minutes - 1 hour. Is this a convenient time for us to speak? We would like to hear about your experiences of the second module in the ParentText programme, focused on keeping your child safe.  </w:t>
+        <w:t xml:space="preserve">Hallo daar. Dankie dat jy tyd gemaak het vir hierdie oproep; dit sal nie langer as 45 minute -1 uur neem nie. Is dit ’n geskikte tyd vir ons om te gesels? Ons wil graag hoor oor jou ervarings met die tweede module van die ParentText-program, wat fokus op hoe om jou kind veilig te hou.  </w:t>
       </w:r>
     </w:p>
     <w:p>
@@ -533,7 +533,7 @@
         <w:pStyle w:val="P68B1DB1-Normal3"/>
       </w:pPr>
       <w:r>
-        <w:t xml:space="preserve">We will be recording this phone call, so we can remember your answers, but your name and your answers will be kept confidential and will only be viewed by the research team. After the interview, the recording will be transcribed, or written down, and then it will be deleted. The written down information will be saved securely on a password protected computer. Do I have your permission to record the interview? </w:t>
+        <w:t xml:space="preserve">Ons gaan hierdie oproep opneem sodat ons jou antwoorde kan onthou, maar jou naam en antwoorde sal vertroulik bly en slegs deur die navorsingspan gesien word. Na die onderhoud sal die opname getranskribeer, of neergeskryf word en dan verwyder word. Die inligting wat neergeskryf word, sal veilig op ’n wagwoordbeskermde rekenaar gestoor word. Gee jy toestemming dat ons die onderhoud opneem? </w:t>
       </w:r>
     </w:p>
     <w:p>
@@ -559,7 +559,7 @@
         <w:pStyle w:val="P68B1DB1-Normal3"/>
       </w:pPr>
       <w:r>
-        <w:t xml:space="preserve">There are no right or wrong answers. You can skip any questions you do not feel comfortable answering. You can also stop this conversation at any time if you wish. If you decide at a later stage that you would like your contribution to be removed from the study, you can contact the research team by email until the [date to be determined]. </w:t>
+        <w:t xml:space="preserve">Daar is geen regte of verkeerde antwoorde nie. Jy kan enige vrae oorslaan waarmee jy nie gemaklik voel nie. Jy kan ook die gesprek op enige tyd stop as jy wil. As jy op 'n later stadium besluit dat jy jou bydrae uit die studie wil laat verwyder, kan jy die navorsingspan per e-pos kontak tot die [datum moet nog bepaal word]. </w:t>
       </w:r>
     </w:p>
     <w:p>
@@ -585,7 +585,7 @@
         <w:pStyle w:val="P68B1DB1-Normal3"/>
       </w:pPr>
       <w:r>
-        <w:t xml:space="preserve">Do you understand what I’ve just explained? Do you have any questions? Can we begin?</w:t>
+        <w:t xml:space="preserve">Verstaan jy wat ek sopas verduidelik het? Het jy enige vrae? Kan ons begin?</w:t>
       </w:r>
     </w:p>
     <w:p>
@@ -613,10 +613,10 @@
         <w:rPr>
           <w:b w:val="1"/>
         </w:rPr>
-        <w:t xml:space="preserve">Did you do the content for a teenager/adolescent (ages 10-17) or a child (ages 2-9)?</w:t>
-      </w:r>
-      <w:r>
-        <w:t xml:space="preserve"> (Make sure you ask the correct set of questions for question 4 depending on how they answer here)</w:t>
+        <w:t xml:space="preserve">Het jy die inhoud vir ’n tiener/adolessent (ouderdomme 10-17) of vir ’n kind (ouderdomme 2-9) gedoen?</w:t>
+      </w:r>
+      <w:r>
+        <w:t xml:space="preserve"> (Maak seker dat jy die regte stel vrae vra vir vraag 4, afhangende van hulle antwoord hier)</w:t>
       </w:r>
     </w:p>
     <w:p>
@@ -679,7 +679,7 @@
         <w:pStyle w:val="P68B1DB1-Normal5"/>
       </w:pPr>
       <w:r>
-        <w:t xml:space="preserve">The second module in ParentText was about keeping your child safe. What part of that module stood out for you? What do you remember?</w:t>
+        <w:t xml:space="preserve">Die tweede module in ParentText het gegaan oor hoe om jou kind veilig te hou. Watter deel van daardie module het vir jou uitgestaan? Wat kan jy onthou?</w:t>
       </w:r>
     </w:p>
     <w:p>
@@ -711,7 +711,7 @@
         <w:pStyle w:val="P68B1DB1-Normal5"/>
       </w:pPr>
       <w:r>
-        <w:t xml:space="preserve">What did you like about this module?</w:t>
+        <w:t xml:space="preserve">Wat het jy van hierdie module gehou?</w:t>
       </w:r>
     </w:p>
     <w:p>
@@ -866,7 +866,7 @@
         <w:pStyle w:val="P68B1DB1-Normal5"/>
       </w:pPr>
       <w:r>
-        <w:t xml:space="preserve">How helpful were they? </w:t>
+        <w:t xml:space="preserve">Hoe nuttig was hulle? </w:t>
       </w:r>
     </w:p>
     <w:p>
@@ -902,17 +902,17 @@
           <w:color w:val="000000"/>
           <w:shd w:fill="auto" w:val="clear"/>
         </w:rPr>
-        <w:t xml:space="preserve">Did it feel relevant to you and your </w:t>
-      </w:r>
-      <w:r>
-        <w:t>family</w:t>
-      </w:r>
-      <w:r>
-        <w:rPr>
-          <w:color w:val="000000"/>
-          <w:shd w:fill="auto" w:val="clear"/>
-        </w:rPr>
-        <w:t xml:space="preserve">? How so?</w:t>
+        <w:t xml:space="preserve">Het dit vir jou en jou </w:t>
+      </w:r>
+      <w:r>
+        <w:t>gesin</w:t>
+      </w:r>
+      <w:r>
+        <w:rPr>
+          <w:color w:val="000000"/>
+          <w:shd w:fill="auto" w:val="clear"/>
+        </w:rPr>
+        <w:t xml:space="preserve"> relevant gevoel? Hoe so?</w:t>
       </w:r>
     </w:p>
     <w:p>
@@ -948,17 +948,17 @@
           <w:color w:val="000000"/>
           <w:shd w:fill="auto" w:val="clear"/>
         </w:rPr>
-        <w:t xml:space="preserve">Was there anything that you think needed to be changed to fit your culture o</w:t>
-      </w:r>
-      <w:r>
-        <w:t>r</w:t>
-      </w:r>
-      <w:r>
-        <w:rPr>
-          <w:color w:val="000000"/>
-          <w:shd w:fill="auto" w:val="clear"/>
-        </w:rPr>
-        <w:t xml:space="preserve"> community?</w:t>
+        <w:t xml:space="preserve">Was daar iets wat jy dink verander moes word om te pas by jou kultuur of </w:t>
+      </w:r>
+      <w:r>
+        <w:t>f</w:t>
+      </w:r>
+      <w:r>
+        <w:rPr>
+          <w:color w:val="000000"/>
+          <w:shd w:fill="auto" w:val="clear"/>
+        </w:rPr>
+        <w:t xml:space="preserve"> gemeenskap?</w:t>
       </w:r>
     </w:p>
     <w:p>
@@ -1025,17 +1025,17 @@
           <w:color w:val="000000"/>
           <w:shd w:fill="auto" w:val="clear"/>
         </w:rPr>
-        <w:t xml:space="preserve">Which of the tips or </w:t>
-      </w:r>
-      <w:r>
-        <w:t>activities</w:t>
-      </w:r>
-      <w:r>
-        <w:rPr>
-          <w:color w:val="000000"/>
-          <w:shd w:fill="auto" w:val="clear"/>
-        </w:rPr>
-        <w:t xml:space="preserve"> do you remember from the keeping your child safe module? </w:t>
+        <w:t xml:space="preserve">Watter wenke of </w:t>
+      </w:r>
+      <w:r>
+        <w:t xml:space="preserve">aktiwiteite </w:t>
+      </w:r>
+      <w:r>
+        <w:rPr>
+          <w:color w:val="000000"/>
+          <w:shd w:fill="auto" w:val="clear"/>
+        </w:rPr>
+        <w:t xml:space="preserve">onthou jy uit die module oor die module wat handel oor jou kind veilig hou? </w:t>
       </w:r>
     </w:p>
     <w:p>
@@ -1067,7 +1067,7 @@
         <w:pStyle w:val="P68B1DB1-Normal5"/>
       </w:pPr>
       <w:r>
-        <w:t xml:space="preserve">Why did this stand out for you? </w:t>
+        <w:t xml:space="preserve">Waarom het dit vir jou uitgestaan? </w:t>
       </w:r>
     </w:p>
     <w:p>
@@ -1130,7 +1130,7 @@
         <w:pStyle w:val="P68B1DB1-Normal6"/>
       </w:pPr>
       <w:r>
-        <w:t xml:space="preserve">Teen (Please go to Question 4 below for child)</w:t>
+        <w:t xml:space="preserve">Tiener (Gaan asseblief na Vraag 4 hieronder vir kind)</w:t>
       </w:r>
     </w:p>
     <w:p>
@@ -1169,17 +1169,17 @@
           <w:color w:val="000000"/>
           <w:shd w:fill="auto" w:val="clear"/>
         </w:rPr>
-        <w:t xml:space="preserve">If it’s okay with you, I would like to go through each of the </w:t>
-      </w:r>
-      <w:r>
-        <w:t xml:space="preserve">daily lessons</w:t>
-      </w:r>
-      <w:r>
-        <w:rPr>
-          <w:color w:val="000000"/>
-          <w:shd w:fill="auto" w:val="clear"/>
-        </w:rPr>
-        <w:t xml:space="preserve"> to discuss your experience</w:t>
+        <w:t xml:space="preserve">As dit reg is met jou, wil ek graag deur elkeen van die</w:t>
+      </w:r>
+      <w:r>
+        <w:t xml:space="preserve"> daaglikse lesse</w:t>
+      </w:r>
+      <w:r>
+        <w:rPr>
+          <w:color w:val="000000"/>
+          <w:shd w:fill="auto" w:val="clear"/>
+        </w:rPr>
+        <w:t xml:space="preserve"> gaan om jou ervaring</w:t>
       </w:r>
       <w:r>
         <w:t>s</w:t>
@@ -1189,7 +1189,7 @@
           <w:color w:val="000000"/>
           <w:shd w:fill="auto" w:val="clear"/>
         </w:rPr>
-        <w:t xml:space="preserve">. I</w:t>
+        <w:t xml:space="preserve"> te bespreek. Di</w:t>
       </w:r>
       <w:r>
         <w:t>t</w:t>
@@ -1199,17 +1199,17 @@
           <w:color w:val="000000"/>
           <w:shd w:fill="auto" w:val="clear"/>
         </w:rPr>
-        <w:t xml:space="preserve"> would be great if you can comment on what you remember about it</w:t>
-      </w:r>
-      <w:r>
-        <w:t xml:space="preserve">, what</w:t>
-      </w:r>
-      <w:r>
-        <w:rPr>
-          <w:color w:val="000000"/>
-          <w:shd w:fill="auto" w:val="clear"/>
-        </w:rPr>
-        <w:t xml:space="preserve"> you liked about it, and what</w:t>
+        <w:t xml:space="preserve"> sal wonderlik wees as jy kan kommentaar lewer oor wat jy daarvan onthou</w:t>
+      </w:r>
+      <w:r>
+        <w:t xml:space="preserve">, wat</w:t>
+      </w:r>
+      <w:r>
+        <w:rPr>
+          <w:color w:val="000000"/>
+          <w:shd w:fill="auto" w:val="clear"/>
+        </w:rPr>
+        <w:t xml:space="preserve"> jy daarvan gehou het, en wat</w:t>
       </w:r>
       <w:r>
         <w:t xml:space="preserve"> </w:t>
@@ -1219,7 +1219,7 @@
           <w:color w:val="000000"/>
           <w:shd w:fill="auto" w:val="clear"/>
         </w:rPr>
-        <w:t xml:space="preserve">you didn’t like:</w:t>
+        <w:t xml:space="preserve"> jy nie daarvan gehou het nie:</w:t>
       </w:r>
     </w:p>
     <w:p>
@@ -1258,7 +1258,7 @@
           <w:color w:val="000000"/>
           <w:shd w:fill="auto" w:val="clear"/>
         </w:rPr>
-        <w:t xml:space="preserve">(ask the </w:t>
+        <w:t xml:space="preserve">(vra die </w:t>
       </w:r>
       <w:r>
         <w:t>‘</w:t>
@@ -1268,7 +1268,7 @@
           <w:color w:val="000000"/>
           <w:shd w:fill="auto" w:val="clear"/>
         </w:rPr>
-        <w:t>probes</w:t>
+        <w:t>ondersoekvrae</w:t>
       </w:r>
       <w:r>
         <w:t>’</w:t>
@@ -1278,10 +1278,10 @@
           <w:color w:val="000000"/>
           <w:shd w:fill="auto" w:val="clear"/>
         </w:rPr>
-        <w:t xml:space="preserve"> below only after you have given the participant an opportunity to </w:t>
-      </w:r>
-      <w:r>
-        <w:t xml:space="preserve">answer each question</w:t>
+        <w:t xml:space="preserve"> hieronder net nadat jy die deelnemer 'n geleentheid gegee het </w:t>
+      </w:r>
+      <w:r>
+        <w:t xml:space="preserve"> om elke vraag te beantwoord</w:t>
       </w:r>
       <w:r>
         <w:rPr>
@@ -1324,7 +1324,7 @@
           <w:color w:val="000000"/>
           <w:shd w:fill="auto" w:val="clear"/>
         </w:rPr>
-        <w:t xml:space="preserve">What stands out for you about the </w:t>
+        <w:t xml:space="preserve">Wat staan vir jou uit oor die </w:t>
       </w:r>
       <w:r>
         <w:t>‘</w:t>
@@ -1334,7 +1334,7 @@
           <w:color w:val="000000"/>
           <w:shd w:fill="auto" w:val="clear"/>
         </w:rPr>
-        <w:t xml:space="preserve">community safety</w:t>
+        <w:t>gemeenskapsveiligheid</w:t>
       </w:r>
       <w:r>
         <w:t>’</w:t>
@@ -1347,7 +1347,7 @@
         <w:t xml:space="preserve"> </w:t>
       </w:r>
       <w:r>
-        <w:t>lesson</w:t>
+        <w:t>les</w:t>
       </w:r>
       <w:r>
         <w:rPr>
@@ -1389,7 +1389,7 @@
         <w:pStyle w:val="P68B1DB1-Normal7"/>
       </w:pPr>
       <w:r>
-        <w:t xml:space="preserve">Probe – did you have a discussion with your child about safety in your community after this lesson? How did they respond?</w:t>
+        <w:t xml:space="preserve">Ondersoek – het jy ná hierdie les ‘n gesprek met jou kind gehad oor veiligheid in jou gemeenskap? Hoe het hulle gereageer?</w:t>
       </w:r>
     </w:p>
     <w:p>
@@ -1490,7 +1490,7 @@
         <w:pStyle w:val="P68B1DB1-Normal7"/>
       </w:pPr>
       <w:r>
-        <w:t xml:space="preserve">Probe – was there anything new that this module made you think about? Were there any new actions you took with your teen because of it (e.g. rules or conversations, etc)?</w:t>
+        <w:t xml:space="preserve">Probe – was there anything new that this module made you think about? Was daar enige nuwe aksies wat jy met jou tiener geneem het as gevolg daarvan (bv. reëls of gesprekke, ens.)?</w:t>
       </w:r>
     </w:p>
     <w:p>
@@ -1526,7 +1526,7 @@
           <w:color w:val="000000"/>
           <w:shd w:fill="auto" w:val="clear"/>
         </w:rPr>
-        <w:t xml:space="preserve">What stands out for you about the </w:t>
+        <w:t xml:space="preserve">Wat staan vir jou uit oor die </w:t>
       </w:r>
       <w:r>
         <w:t>‘</w:t>
@@ -1536,7 +1536,7 @@
           <w:color w:val="000000"/>
           <w:shd w:fill="auto" w:val="clear"/>
         </w:rPr>
-        <w:t xml:space="preserve">preventing sexual violence</w:t>
+        <w:t xml:space="preserve">voorkom seksuele geweld</w:t>
       </w:r>
       <w:r>
         <w:t>’</w:t>
@@ -1549,7 +1549,7 @@
         <w:t xml:space="preserve"> </w:t>
       </w:r>
       <w:r>
-        <w:t>lesson</w:t>
+        <w:t>les</w:t>
       </w:r>
       <w:r>
         <w:rPr>
@@ -1591,7 +1591,7 @@
         <w:pStyle w:val="P68B1DB1-Normal7"/>
       </w:pPr>
       <w:r>
-        <w:t xml:space="preserve">Probe - How did you find the way the chatbot “spoke” about this topic?</w:t>
+        <w:t xml:space="preserve">Ondersoek – Hoe het jy die manier waarop die geselsbot oor hierdie onderwerp “gepraat” het gevind?</w:t>
       </w:r>
     </w:p>
     <w:p>
@@ -1620,7 +1620,7 @@
         <w:pStyle w:val="P68B1DB1-Normal3"/>
       </w:pPr>
       <w:r>
-        <w:t xml:space="preserve">Probe - Do you feel like this lesson missed anything that’s relevant or important to you when thinking about preventing sexual violence? Can you explain your answer?</w:t>
+        <w:t xml:space="preserve">Ondersoek – Voel jy dat hierdie les enige iets gemis het wat relevant of belangrik is vir jou wanneer jy dink oor die voorkoming van seksuele geweld? Kan jy jou antwoord verduidelik?</w:t>
       </w:r>
     </w:p>
     <w:p>
@@ -1656,7 +1656,7 @@
           <w:color w:val="000000"/>
           <w:shd w:fill="auto" w:val="clear"/>
         </w:rPr>
-        <w:t xml:space="preserve">What stands out for you about the </w:t>
+        <w:t xml:space="preserve">Wat staan vir jou uit oor die </w:t>
       </w:r>
       <w:r>
         <w:t>‘</w:t>
@@ -1666,19 +1666,19 @@
           <w:color w:val="000000"/>
           <w:shd w:fill="auto" w:val="clear"/>
         </w:rPr>
-        <w:t xml:space="preserve">Responding to cris</w:t>
-      </w:r>
-      <w:r>
+        <w:t xml:space="preserve">Reageer op krisis</w:t>
+      </w:r>
+      <w:r>
+        <w:t>s</w:t>
+      </w:r>
+      <w:r>
+        <w:rPr>
+          <w:color w:val="000000"/>
+          <w:shd w:fill="auto" w:val="clear"/>
+        </w:rPr>
         <w:t>e</w:t>
       </w:r>
       <w:r>
-        <w:rPr>
-          <w:color w:val="000000"/>
-          <w:shd w:fill="auto" w:val="clear"/>
-        </w:rPr>
-        <w:t>s</w:t>
-      </w:r>
-      <w:r>
         <w:t>’</w:t>
       </w:r>
       <w:r>
@@ -1689,7 +1689,7 @@
         <w:t xml:space="preserve"> </w:t>
       </w:r>
       <w:r>
-        <w:t>lesson</w:t>
+        <w:t>les</w:t>
       </w:r>
       <w:r>
         <w:rPr>
@@ -1735,17 +1735,17 @@
           <w:color w:val="000000"/>
           <w:shd w:fill="auto" w:val="clear"/>
         </w:rPr>
-        <w:t xml:space="preserve">Probe – After </w:t>
-      </w:r>
-      <w:r>
-        <w:t xml:space="preserve">doing this lesson, was there a time when you found you could use these skills to respond to a crisis with your child? </w:t>
-      </w:r>
-      <w:r>
-        <w:rPr>
-          <w:color w:val="000000"/>
-          <w:shd w:fill="auto" w:val="clear"/>
-        </w:rPr>
-        <w:t xml:space="preserve">How did this go?</w:t>
+        <w:t xml:space="preserve">Ondersoek – Na</w:t>
+      </w:r>
+      <w:r>
+        <w:t xml:space="preserve"> hierdie les, was daar 'n tyd wanneer jy gevind het dat jy hierdie vaardighede kon gebruik om op 'n krisis met jou kind te reageer? </w:t>
+      </w:r>
+      <w:r>
+        <w:rPr>
+          <w:color w:val="000000"/>
+          <w:shd w:fill="auto" w:val="clear"/>
+        </w:rPr>
+        <w:t xml:space="preserve">Hoe het dit gegaan?</w:t>
       </w:r>
     </w:p>
     <w:p>
@@ -1758,7 +1758,7 @@
         <w:pStyle w:val="P68B1DB1-Normal8"/>
       </w:pPr>
       <w:r>
-        <w:t xml:space="preserve">4. Child</w:t>
+        <w:t xml:space="preserve">4. Kind</w:t>
       </w:r>
     </w:p>
     <w:p>
@@ -1773,7 +1773,7 @@
         <w:pStyle w:val="P68B1DB1-Normal4"/>
       </w:pPr>
       <w:r>
-        <w:t xml:space="preserve">If it’s okay with you, I would like to go through each of the daily lessons to discuss your experiences. It would be great if you can comment on what you remember about it, what you liked about it, and what you didn’t like:</w:t>
+        <w:t xml:space="preserve">As dit reg is met jou, wil ek graag deur elkeen van die daaglikse lesse gaan om jou ervarings te bespreek. Dit sal wonderlik wees as jy kan kommentaar lewer oor wat jy daarvan onthou, wat jy daarvan gehou het, en wat jy nie daarvan gehou het nie:</w:t>
       </w:r>
     </w:p>
     <w:p>
@@ -1789,7 +1789,7 @@
         <w:pStyle w:val="P68B1DB1-Normal3"/>
       </w:pPr>
       <w:r>
-        <w:t xml:space="preserve">(ask the ‘probes’ below only after you have given the participant an opportunity to answer each question) </w:t>
+        <w:t xml:space="preserve">(vra die ‘ondersoekvrae’ hieronder net nadat jy die deelnemer ‘n geleentheid gegee het om elke vraag te beantwoord) </w:t>
       </w:r>
     </w:p>
     <w:p>
@@ -1853,7 +1853,7 @@
         <w:rPr>
           <w:color w:val="000000"/>
         </w:rPr>
-        <w:t xml:space="preserve">What stands out for you about the </w:t>
+        <w:t xml:space="preserve">Wat staan vir jou uit oor die </w:t>
       </w:r>
       <w:r>
         <w:t>‘</w:t>
@@ -1862,7 +1862,7 @@
         <w:rPr>
           <w:color w:val="000000"/>
         </w:rPr>
-        <w:t xml:space="preserve">community safety</w:t>
+        <w:t>gemeenskapsveiligheid</w:t>
       </w:r>
       <w:r>
         <w:t>’</w:t>
@@ -1874,7 +1874,7 @@
         <w:t xml:space="preserve"> </w:t>
       </w:r>
       <w:r>
-        <w:t>lesson</w:t>
+        <w:t>les</w:t>
       </w:r>
       <w:r>
         <w:rPr>
@@ -1914,7 +1914,7 @@
         <w:pStyle w:val="P68B1DB1-Normal9"/>
       </w:pPr>
       <w:r>
-        <w:t xml:space="preserve">Probe – did you have a discussion with your child about safety in your community after this lesson? How did they respond?</w:t>
+        <w:t xml:space="preserve">Ondersoek – het jy ná hierdie les 'n gesprek met jou kind gehad oor veiligheid in jou gemeenskap? Hoe het hulle gereageer?</w:t>
       </w:r>
     </w:p>
     <w:p>
@@ -1954,7 +1954,7 @@
         <w:rPr>
           <w:color w:val="000000"/>
         </w:rPr>
-        <w:t xml:space="preserve">What stands out for you about the </w:t>
+        <w:t xml:space="preserve">Wat staan vir jou uit oor die </w:t>
       </w:r>
       <w:r>
         <w:t>‘</w:t>
@@ -1963,7 +1963,7 @@
         <w:rPr>
           <w:color w:val="000000"/>
         </w:rPr>
-        <w:t xml:space="preserve">online safety</w:t>
+        <w:t>aanlyn-veiligheid</w:t>
       </w:r>
       <w:r>
         <w:t>’</w:t>
@@ -1975,7 +1975,7 @@
         <w:t xml:space="preserve"> </w:t>
       </w:r>
       <w:r>
-        <w:t>lesson</w:t>
+        <w:t>les</w:t>
       </w:r>
       <w:r>
         <w:rPr>
@@ -2018,16 +2018,16 @@
         <w:rPr>
           <w:color w:val="000000"/>
         </w:rPr>
-        <w:t xml:space="preserve">Probe – was there anything new that this module made you think about? Were there any new actions you took with your </w:t>
-      </w:r>
-      <w:r>
-        <w:t>child</w:t>
-      </w:r>
-      <w:r>
-        <w:rPr>
-          <w:color w:val="000000"/>
-        </w:rPr>
-        <w:t xml:space="preserve"> because of it (e.g. rules or conversations, etc)?</w:t>
+        <w:t xml:space="preserve">Ondersoek – was daar iets nuuts wat hierdie module jou laat aan dink het? Was daar enige nuwe aksies wat jy met jou </w:t>
+      </w:r>
+      <w:r>
+        <w:t>kind</w:t>
+      </w:r>
+      <w:r>
+        <w:rPr>
+          <w:color w:val="000000"/>
+        </w:rPr>
+        <w:t xml:space="preserve">geneem het as gevolg daarvan (bv. reëls of gesprekke, ens.)?</w:t>
       </w:r>
     </w:p>
     <w:p>
@@ -2064,7 +2064,7 @@
         <w:pStyle w:val="P68B1DB1-Normal4"/>
       </w:pPr>
       <w:r>
-        <w:t xml:space="preserve">What stands out for you in the ‘Teach safe touch’ lesson?</w:t>
+        <w:t xml:space="preserve">Wat staan vir jou uit oor die ‘Leer veilige aanraking’ les?</w:t>
       </w:r>
     </w:p>
     <w:p>
@@ -2093,7 +2093,7 @@
         <w:pStyle w:val="P68B1DB1-Normal3"/>
       </w:pPr>
       <w:r>
-        <w:t xml:space="preserve">Probe - did this make you think differently at all about the way in which you communicate this with your child? How so?</w:t>
+        <w:t xml:space="preserve">Ondersoekvraag – het dit jou anders laat dink oor die manier waarop jy dit met jou kind kommunikeer? Hoe so?</w:t>
       </w:r>
       <w:r>
         <w:rPr>
@@ -2139,7 +2139,7 @@
         <w:rPr>
           <w:color w:val="000000"/>
         </w:rPr>
-        <w:t xml:space="preserve">What stands out for you about the </w:t>
+        <w:t xml:space="preserve">Wat staan vir jou uit oor die </w:t>
       </w:r>
       <w:r>
         <w:t>‘</w:t>
@@ -2148,7 +2148,7 @@
         <w:rPr>
           <w:color w:val="000000"/>
         </w:rPr>
-        <w:t xml:space="preserve">Responding to crisis</w:t>
+        <w:t xml:space="preserve">Reageer op krisisse</w:t>
       </w:r>
       <w:r>
         <w:t>’</w:t>
@@ -2160,7 +2160,7 @@
         <w:t xml:space="preserve"> </w:t>
       </w:r>
       <w:r>
-        <w:t>lesson</w:t>
+        <w:t>les</w:t>
       </w:r>
       <w:r>
         <w:rPr>
@@ -2187,7 +2187,7 @@
         <w:pStyle w:val="P68B1DB1-Normal3"/>
       </w:pPr>
       <w:r>
-        <w:t xml:space="preserve">Probe – After doing this lesson, was there a time when you found you could use these skills to respond to a crisis with your child? How did this go?</w:t>
+        <w:t xml:space="preserve">Ondersoekvraag – Was daar na hierdie les 'n tyd wanneer jy gevind het dat jy hierdie vaardighede kon gebruik om op 'n krisis met jou kind te reageer? Hoe het dit gegaan?</w:t>
       </w:r>
     </w:p>
     <w:p>
@@ -2260,27 +2260,27 @@
           <w:color w:val="000000"/>
           <w:shd w:fill="auto" w:val="clear"/>
         </w:rPr>
-        <w:t xml:space="preserve">How did you feel speaking to your </w:t>
-      </w:r>
-      <w:r>
-        <w:t>child</w:t>
-      </w:r>
-      <w:r>
-        <w:rPr>
-          <w:color w:val="000000"/>
-          <w:shd w:fill="auto" w:val="clear"/>
-        </w:rPr>
-        <w:t xml:space="preserve"> about th</w:t>
-      </w:r>
-      <w:r>
-        <w:t xml:space="preserve">e safety</w:t>
-      </w:r>
-      <w:r>
-        <w:rPr>
-          <w:color w:val="000000"/>
-          <w:shd w:fill="auto" w:val="clear"/>
-        </w:rPr>
-        <w:t xml:space="preserve"> module? Which of the lessons did you share with your child? And which didn’t you?</w:t>
+        <w:t xml:space="preserve">Hoe het jy gevoel om met jou</w:t>
+      </w:r>
+      <w:r>
+        <w:t>kind</w:t>
+      </w:r>
+      <w:r>
+        <w:rPr>
+          <w:color w:val="000000"/>
+          <w:shd w:fill="auto" w:val="clear"/>
+        </w:rPr>
+        <w:t xml:space="preserve"> oor di</w:t>
+      </w:r>
+      <w:r>
+        <w:t xml:space="preserve">e veiligheid</w:t>
+      </w:r>
+      <w:r>
+        <w:rPr>
+          <w:color w:val="000000"/>
+          <w:shd w:fill="auto" w:val="clear"/>
+        </w:rPr>
+        <w:t xml:space="preserve"> module te gesels? Watter van die lesse het jy met jou kind gedeel? En watter nie?</w:t>
       </w:r>
     </w:p>
     <w:p>
@@ -2312,7 +2312,7 @@
         <w:pStyle w:val="P68B1DB1-Normal5"/>
       </w:pPr>
       <w:r>
-        <w:t xml:space="preserve">The things which you didn’t speak to them about – What do you think stopped you? Is there something which could be added to the programme to support you to have these conversations?</w:t>
+        <w:t xml:space="preserve">Die dinge waaroor jy nie met hulle gepraat het nie – Wat dink jy het jou gestop? Is daar iets wat by die program gevoeg kan word om jou te ondersteun om hierdie gesprekke te hê?</w:t>
       </w:r>
     </w:p>
     <w:p>
@@ -2348,7 +2348,7 @@
           <w:color w:val="000000"/>
           <w:shd w:fill="auto" w:val="clear"/>
         </w:rPr>
-        <w:t xml:space="preserve">The things which you did speak to them about</w:t>
+        <w:t xml:space="preserve">Die dinge waaroor jy wel met hulle gepraat het</w:t>
       </w:r>
       <w:r>
         <w:t xml:space="preserve"> -</w:t>
@@ -2358,10 +2358,10 @@
           <w:color w:val="000000"/>
           <w:shd w:fill="auto" w:val="clear"/>
         </w:rPr>
-        <w:t xml:space="preserve"> Why were these easier? What was it that helped you to have </w:t>
-      </w:r>
-      <w:r>
-        <w:t xml:space="preserve">these conversations</w:t>
+        <w:t xml:space="preserve"> Hoekom was dit makliker? Wat was dit wat jou gehelp het om hierdie </w:t>
+      </w:r>
+      <w:r>
+        <w:t xml:space="preserve">gesprekke te voer</w:t>
       </w:r>
       <w:r>
         <w:rPr>
@@ -2431,7 +2431,7 @@
         <w:pStyle w:val="P68B1DB1-Normal5"/>
       </w:pPr>
       <w:r>
-        <w:t xml:space="preserve">What changes did you see in keeping your child safe?</w:t>
+        <w:t xml:space="preserve">Watter veranderinge het jy gesien om jou kind veilig te hou?</w:t>
       </w:r>
     </w:p>
     <w:p>
@@ -2463,24 +2463,24 @@
         <w:pStyle w:val="P68B1DB1-Normal4"/>
       </w:pPr>
       <w:r>
-        <w:t xml:space="preserve">When you worked through this module, what did it </w:t>
-      </w:r>
-      <w:r>
-        <w:rPr>
-          <w:color w:val="000000"/>
-          <w:shd w:fill="auto" w:val="clear"/>
-        </w:rPr>
-        <w:t xml:space="preserve">bring up for you which you </w:t>
-      </w:r>
-      <w:r>
-        <w:t xml:space="preserve">perhaps were not</w:t>
-      </w:r>
-      <w:r>
-        <w:rPr>
-          <w:color w:val="000000"/>
-          <w:shd w:fill="auto" w:val="clear"/>
-        </w:rPr>
-        <w:t xml:space="preserve"> aware of before?</w:t>
+        <w:t xml:space="preserve">Toe jy deur hierdie module gewerk het, wat het dit </w:t>
+      </w:r>
+      <w:r>
+        <w:rPr>
+          <w:color w:val="000000"/>
+          <w:shd w:fill="auto" w:val="clear"/>
+        </w:rPr>
+        <w:t xml:space="preserve">vir jou na vore gebring </w:t>
+      </w:r>
+      <w:r>
+        <w:t xml:space="preserve">wat jy dalk nie voorheen</w:t>
+      </w:r>
+      <w:r>
+        <w:rPr>
+          <w:color w:val="000000"/>
+          <w:shd w:fill="auto" w:val="clear"/>
+        </w:rPr>
+        <w:t xml:space="preserve"> van bewus was nie?</w:t>
       </w:r>
     </w:p>
     <w:p>
@@ -2512,7 +2512,7 @@
         <w:pStyle w:val="P68B1DB1-Normal5"/>
       </w:pPr>
       <w:r>
-        <w:t xml:space="preserve">Were there things which came up after doing this module which you felt more prepared to manage? Please share?</w:t>
+        <w:t xml:space="preserve">Were there things which came up after doing this module which you felt more prepared to manage? Deel asseblief?</w:t>
       </w:r>
     </w:p>
     <w:p>
@@ -2548,17 +2548,17 @@
           <w:color w:val="000000"/>
           <w:shd w:fill="auto" w:val="clear"/>
         </w:rPr>
-        <w:t xml:space="preserve">Is there something which you wish was included</w:t>
-      </w:r>
-      <w:r>
-        <w:t xml:space="preserve"> that</w:t>
-      </w:r>
-      <w:r>
-        <w:rPr>
-          <w:color w:val="000000"/>
-          <w:shd w:fill="auto" w:val="clear"/>
-        </w:rPr>
-        <w:t xml:space="preserve"> wasn’t?</w:t>
+        <w:t xml:space="preserve">Is daar iets wat jy wens ingesluit was,</w:t>
+      </w:r>
+      <w:r>
+        <w:t xml:space="preserve"> wat</w:t>
+      </w:r>
+      <w:r>
+        <w:rPr>
+          <w:color w:val="000000"/>
+          <w:shd w:fill="auto" w:val="clear"/>
+        </w:rPr>
+        <w:t xml:space="preserve"> nie was nie?</w:t>
       </w:r>
     </w:p>
     <w:p>
@@ -2590,7 +2590,7 @@
         <w:pStyle w:val="P68B1DB1-Normal5"/>
       </w:pPr>
       <w:r>
-        <w:t xml:space="preserve">Did your child share with you anything which shows that the content of this module helped them?</w:t>
+        <w:t xml:space="preserve">Het jou kind iets met jou gedeel wat wys dat die inhoud van hierdie module hulle gehelp het?</w:t>
       </w:r>
     </w:p>
     <w:p>
@@ -2653,7 +2653,7 @@
         <w:pStyle w:val="P68B1DB1-Normal5"/>
       </w:pPr>
       <w:r>
-        <w:t xml:space="preserve">Did you use the referral menu for anything while doing this module?</w:t>
+        <w:t xml:space="preserve">Het jy die verwysingskieslys vir enige iets gebruik terwyl jy hierdie module gedoen het?</w:t>
       </w:r>
     </w:p>
     <w:p>
@@ -2721,10 +2721,10 @@
           <w:color w:val="000000"/>
           <w:shd w:fill="auto" w:val="clear"/>
         </w:rPr>
-        <w:t xml:space="preserve">Did it help? What actions did you take after accessing </w:t>
-      </w:r>
-      <w:r>
-        <w:t xml:space="preserve">the information</w:t>
+        <w:t xml:space="preserve">Het dit gehelp? Watter aksies het jy geneem nadat jy toegang tot </w:t>
+      </w:r>
+      <w:r>
+        <w:t xml:space="preserve">die inligting</w:t>
       </w:r>
       <w:r>
         <w:rPr>
@@ -2734,7 +2734,7 @@
         <w:t xml:space="preserve"> </w:t>
       </w:r>
       <w:r>
-        <w:t xml:space="preserve">through the chatbot?</w:t>
+        <w:t xml:space="preserve"> deur die geselsbot verkry het?</w:t>
       </w:r>
     </w:p>
     <w:p>
@@ -2766,7 +2766,7 @@
         <w:pStyle w:val="P68B1DB1-Normal5"/>
       </w:pPr>
       <w:r>
-        <w:t xml:space="preserve">Was there information which you felt was missing on that help page considering the keeping your child safe module?</w:t>
+        <w:t xml:space="preserve">Was daar inligting wat jy voel ontbreek het op die hulpbladsy in verband met die hou jou kind veilig module?</w:t>
       </w:r>
     </w:p>
     <w:p>
@@ -2803,7 +2803,7 @@
         <w:pStyle w:val="P68B1DB1-Normal2"/>
       </w:pPr>
       <w:r>
-        <w:t>Debriefing</w:t>
+        <w:t>Afsluiting</w:t>
       </w:r>
     </w:p>
     <w:p>
@@ -2828,7 +2828,7 @@
         <w:pStyle w:val="P68B1DB1-Normal3"/>
       </w:pPr>
       <w:r>
-        <w:t xml:space="preserve">Is there anything that we haven’t spoken about that you’d like us to know? </w:t>
+        <w:t xml:space="preserve">Is daar enige iets wat ons nog nie bespreek het nie wat jy wil hê ons moet weet? </w:t>
       </w:r>
     </w:p>
     <w:p>
@@ -2853,7 +2853,7 @@
         <w:pStyle w:val="P68B1DB1-Normal3"/>
       </w:pPr>
       <w:r>
-        <w:t xml:space="preserve">If there was anything that made you feel worried or unsettled while doing this interview, remember you can still access the referrals in the programme by typing ‘help’. SADAG might be a good option. If you have any other questions about the study, you can also send us a WhatsApp or email. Our contact information is on the consent form we sent you.  </w:t>
+        <w:t xml:space="preserve">As daar enige iets is wat jou bekommerd of ontsteld gemaak het tydens hierdie onderhoud, onthou dat jy steeds toegang tot die verwysings in die program kan kry deur ‘help’ te tik. SADAG is dalk 'n goeie opsie. As jy enige ander vrae oor die studie het, kan jy ons ook 'n WhatsApp of e-pos stuur. Ons kontakbesonderhede is op die toestemmingsvorm wat ons vir jou gestuur het.  </w:t>
       </w:r>
     </w:p>
     <w:p>
@@ -2872,7 +2872,7 @@
           <w:b w:val="1"/>
           <w:i w:val="1"/>
         </w:rPr>
-        <w:t xml:space="preserve">We’ve come to the end of our interview</w:t>
+        <w:t xml:space="preserve">Ons het nou die einde van ons onderhoud bereik</w:t>
       </w:r>
       <w:r>
         <w:t xml:space="preserve">. </w:t>
@@ -2882,7 +2882,7 @@
           <w:b w:val="1"/>
           <w:i w:val="1"/>
         </w:rPr>
-        <w:t xml:space="preserve">Thanks again for taking the time to speak with us today. Your responses have been very helpful! </w:t>
+        <w:t xml:space="preserve">Weereens dankie dat jy die tyd geneem het om vandag met ons te gesels. Jou antwoorde was baie nuttig! </w:t>
       </w:r>
     </w:p>
     <w:p>

</xml_diff>